<commit_message>
started the project and made a semi decent mongoDB to store the scraping. Next I must find a way to loop between multiple lists
</commit_message>
<xml_diff>
--- a/Henri Vandersleyen CV-Lhlmk1.docx
+++ b/Henri Vandersleyen CV-Lhlmk1.docx
@@ -1063,7 +1063,16 @@
           <w:sz w:val="24"/>
           <w:szCs w:val="24"/>
         </w:rPr>
-        <w:t>Data Science Bootcamp</w:t>
+        <w:t xml:space="preserve">Data Science Bootcamp </w:t>
+      </w:r>
+      <w:r>
+        <w:rPr>
+          <w:rFonts w:eastAsia="Times New Roman" w:cs="Times New Roman" w:ascii="Times New Roman" w:hAnsi="Times New Roman"/>
+          <w:b/>
+          <w:sz w:val="24"/>
+          <w:szCs w:val="24"/>
+        </w:rPr>
+        <w:t>Diploma</w:t>
       </w:r>
     </w:p>
     <w:p>
@@ -1210,17 +1219,14 @@
         <w:spacing w:lineRule="auto" w:line="240"/>
         <w:jc w:val="center"/>
         <w:rPr>
-          <w:rFonts w:ascii="Times New Roman" w:hAnsi="Times New Roman" w:eastAsia="Times New Roman" w:cs="Times New Roman"/>
-          <w:b/>
-          <w:b/>
-          <w:sz w:val="24"/>
-          <w:szCs w:val="24"/>
-        </w:rPr>
-      </w:pPr>
-      <w:r>
-        <w:rPr>
-          <w:rFonts w:eastAsia="Times New Roman" w:cs="Times New Roman" w:ascii="Times New Roman" w:hAnsi="Times New Roman"/>
-          <w:b/>
+          <w:strike/>
+        </w:rPr>
+      </w:pPr>
+      <w:r>
+        <w:rPr>
+          <w:rFonts w:eastAsia="Times New Roman" w:cs="Times New Roman" w:ascii="Times New Roman" w:hAnsi="Times New Roman"/>
+          <w:b/>
+          <w:strike/>
           <w:sz w:val="24"/>
           <w:szCs w:val="24"/>
         </w:rPr>
@@ -1241,15 +1247,13 @@
         <w:spacing w:lineRule="auto" w:line="240"/>
         <w:ind w:left="360" w:hanging="360"/>
         <w:rPr>
-          <w:rFonts w:ascii="Times New Roman" w:hAnsi="Times New Roman" w:eastAsia="Times New Roman" w:cs="Times New Roman"/>
-          <w:sz w:val="24"/>
-          <w:szCs w:val="24"/>
-          <w:u w:val="none"/>
-        </w:rPr>
-      </w:pPr>
-      <w:r>
-        <w:rPr>
-          <w:rFonts w:eastAsia="Times New Roman" w:cs="Times New Roman" w:ascii="Times New Roman" w:hAnsi="Times New Roman"/>
+          <w:strike/>
+        </w:rPr>
+      </w:pPr>
+      <w:r>
+        <w:rPr>
+          <w:rFonts w:eastAsia="Times New Roman" w:cs="Times New Roman" w:ascii="Times New Roman" w:hAnsi="Times New Roman"/>
+          <w:strike/>
           <w:sz w:val="24"/>
           <w:szCs w:val="24"/>
         </w:rPr>
@@ -1270,15 +1274,13 @@
         <w:spacing w:lineRule="auto" w:line="240"/>
         <w:ind w:left="360" w:hanging="360"/>
         <w:rPr>
-          <w:rFonts w:ascii="Times New Roman" w:hAnsi="Times New Roman" w:eastAsia="Times New Roman" w:cs="Times New Roman"/>
-          <w:sz w:val="24"/>
-          <w:szCs w:val="24"/>
-          <w:u w:val="none"/>
-        </w:rPr>
-      </w:pPr>
-      <w:r>
-        <w:rPr>
-          <w:rFonts w:eastAsia="Times New Roman" w:cs="Times New Roman" w:ascii="Times New Roman" w:hAnsi="Times New Roman"/>
+          <w:strike/>
+        </w:rPr>
+      </w:pPr>
+      <w:r>
+        <w:rPr>
+          <w:rFonts w:eastAsia="Times New Roman" w:cs="Times New Roman" w:ascii="Times New Roman" w:hAnsi="Times New Roman"/>
+          <w:strike/>
           <w:sz w:val="24"/>
           <w:szCs w:val="24"/>
         </w:rPr>
@@ -1432,7 +1434,6 @@
       <w:r>
         <w:rPr>
           <w:rFonts w:eastAsia="Times New Roman" w:cs="Times New Roman" w:ascii="Times New Roman" w:hAnsi="Times New Roman"/>
-          <w:b/>
           <w:sz w:val="24"/>
           <w:szCs w:val="24"/>
         </w:rPr>
@@ -1460,6 +1461,31 @@
           <w:sz w:val="24"/>
           <w:szCs w:val="24"/>
         </w:rPr>
+        <w:t>Projects (link to website)</w:t>
+      </w:r>
+    </w:p>
+    <w:p>
+      <w:pPr>
+        <w:pStyle w:val="LOnormal"/>
+        <w:tabs>
+          <w:tab w:val="clear" w:pos="720"/>
+          <w:tab w:val="left" w:pos="7938" w:leader="none"/>
+        </w:tabs>
+        <w:spacing w:lineRule="auto" w:line="240"/>
+        <w:jc w:val="center"/>
+        <w:rPr>
+          <w:rFonts w:ascii="Times New Roman" w:hAnsi="Times New Roman" w:eastAsia="Times New Roman" w:cs="Times New Roman"/>
+          <w:sz w:val="24"/>
+          <w:szCs w:val="24"/>
+        </w:rPr>
+      </w:pPr>
+      <w:r>
+        <w:rPr>
+          <w:rFonts w:eastAsia="Times New Roman" w:cs="Times New Roman" w:ascii="Times New Roman" w:hAnsi="Times New Roman"/>
+          <w:b/>
+          <w:sz w:val="24"/>
+          <w:szCs w:val="24"/>
+        </w:rPr>
         <w:t>LANGUAGES</w:t>
       </w:r>
     </w:p>
@@ -1564,17 +1590,14 @@
         <w:spacing w:lineRule="auto" w:line="240"/>
         <w:jc w:val="center"/>
         <w:rPr>
-          <w:rFonts w:ascii="Times New Roman" w:hAnsi="Times New Roman" w:eastAsia="Times New Roman" w:cs="Times New Roman"/>
-          <w:b/>
-          <w:b/>
-          <w:sz w:val="24"/>
-          <w:szCs w:val="24"/>
-        </w:rPr>
-      </w:pPr>
-      <w:r>
-        <w:rPr>
-          <w:rFonts w:eastAsia="Times New Roman" w:cs="Times New Roman" w:ascii="Times New Roman" w:hAnsi="Times New Roman"/>
-          <w:b/>
+          <w:strike/>
+        </w:rPr>
+      </w:pPr>
+      <w:r>
+        <w:rPr>
+          <w:rFonts w:eastAsia="Times New Roman" w:cs="Times New Roman" w:ascii="Times New Roman" w:hAnsi="Times New Roman"/>
+          <w:b/>
+          <w:strike/>
           <w:sz w:val="24"/>
           <w:szCs w:val="24"/>
         </w:rPr>
@@ -1589,16 +1612,13 @@
           <w:tab w:val="left" w:pos="7938" w:leader="none"/>
         </w:tabs>
         <w:spacing w:lineRule="auto" w:line="240"/>
-        <w:rPr>
-          <w:rFonts w:ascii="Times New Roman" w:hAnsi="Times New Roman" w:eastAsia="Times New Roman" w:cs="Times New Roman"/>
-          <w:sz w:val="24"/>
-          <w:szCs w:val="24"/>
-        </w:rPr>
-      </w:pPr>
-      <w:r>
-        <w:rPr>
-          <w:rFonts w:eastAsia="Times New Roman" w:cs="Times New Roman" w:ascii="Times New Roman" w:hAnsi="Times New Roman"/>
-          <w:b/>
+        <w:rPr/>
+      </w:pPr>
+      <w:r>
+        <w:rPr>
+          <w:rFonts w:eastAsia="Times New Roman" w:cs="Times New Roman" w:ascii="Times New Roman" w:hAnsi="Times New Roman"/>
+          <w:b/>
+          <w:strike/>
           <w:sz w:val="24"/>
           <w:szCs w:val="24"/>
         </w:rPr>
@@ -1607,14 +1627,555 @@
       <w:r>
         <w:rPr>
           <w:rFonts w:eastAsia="Times New Roman" w:cs="Times New Roman" w:ascii="Times New Roman" w:hAnsi="Times New Roman"/>
-          <w:sz w:val="24"/>
-          <w:szCs w:val="24"/>
-        </w:rPr>
-        <w:t>, Commissioning Officer for Her Majesty’s Canadian Ship Victoria, Fleet Maintenance Facility Cape Breton (250) 363-7967, Mathew.Webb@forces.gc.ca</w:t>
+          <w:strike/>
+          <w:sz w:val="24"/>
+          <w:szCs w:val="24"/>
+        </w:rPr>
+        <w:t xml:space="preserve">, Commissioning Officer for Her Majesty’s Canadian Ship Victoria, Fleet Maintenance Facility Cape Breton (250) 363-7967, </w:t>
+      </w:r>
+      <w:hyperlink r:id="rId2">
+        <w:r>
+          <w:rPr>
+            <w:rStyle w:val="InternetLink"/>
+            <w:rFonts w:eastAsia="Times New Roman" w:cs="Times New Roman" w:ascii="Times New Roman" w:hAnsi="Times New Roman"/>
+            <w:strike/>
+            <w:sz w:val="24"/>
+            <w:szCs w:val="24"/>
+          </w:rPr>
+          <w:t>Mathew.Webb@forces.gc.ca</w:t>
+        </w:r>
+      </w:hyperlink>
+    </w:p>
+    <w:p>
+      <w:pPr>
+        <w:pStyle w:val="LOnormal"/>
+        <w:tabs>
+          <w:tab w:val="clear" w:pos="720"/>
+          <w:tab w:val="left" w:pos="7938" w:leader="none"/>
+        </w:tabs>
+        <w:spacing w:lineRule="auto" w:line="240"/>
+        <w:rPr>
+          <w:rFonts w:ascii="Times New Roman" w:hAnsi="Times New Roman" w:eastAsia="Times New Roman" w:cs="Times New Roman"/>
+          <w:sz w:val="24"/>
+          <w:szCs w:val="24"/>
+        </w:rPr>
+      </w:pPr>
+      <w:r>
+        <w:rPr/>
+      </w:r>
+    </w:p>
+    <w:p>
+      <w:pPr>
+        <w:pStyle w:val="LOnormal"/>
+        <w:tabs>
+          <w:tab w:val="clear" w:pos="720"/>
+          <w:tab w:val="left" w:pos="7938" w:leader="none"/>
+        </w:tabs>
+        <w:spacing w:lineRule="auto" w:line="240"/>
+        <w:rPr>
+          <w:rFonts w:ascii="Times New Roman" w:hAnsi="Times New Roman" w:eastAsia="Times New Roman" w:cs="Times New Roman"/>
+          <w:sz w:val="24"/>
+          <w:szCs w:val="24"/>
+        </w:rPr>
+      </w:pPr>
+      <w:r>
+        <w:rPr/>
+      </w:r>
+    </w:p>
+    <w:p>
+      <w:pPr>
+        <w:pStyle w:val="LOnormal"/>
+        <w:tabs>
+          <w:tab w:val="clear" w:pos="720"/>
+          <w:tab w:val="left" w:pos="7938" w:leader="none"/>
+        </w:tabs>
+        <w:spacing w:lineRule="auto" w:line="240"/>
+        <w:rPr>
+          <w:rFonts w:ascii="Times New Roman" w:hAnsi="Times New Roman" w:eastAsia="Times New Roman" w:cs="Times New Roman"/>
+          <w:sz w:val="24"/>
+          <w:szCs w:val="24"/>
+        </w:rPr>
+      </w:pPr>
+      <w:r>
+        <w:rPr/>
+      </w:r>
+    </w:p>
+    <w:p>
+      <w:pPr>
+        <w:pStyle w:val="LOnormal"/>
+        <w:tabs>
+          <w:tab w:val="clear" w:pos="720"/>
+          <w:tab w:val="left" w:pos="7938" w:leader="none"/>
+        </w:tabs>
+        <w:spacing w:lineRule="auto" w:line="240"/>
+        <w:rPr>
+          <w:rFonts w:ascii="Times New Roman" w:hAnsi="Times New Roman" w:eastAsia="Times New Roman" w:cs="Times New Roman"/>
+          <w:sz w:val="24"/>
+          <w:szCs w:val="24"/>
+        </w:rPr>
+      </w:pPr>
+      <w:r>
+        <w:rPr/>
+      </w:r>
+    </w:p>
+    <w:p>
+      <w:pPr>
+        <w:pStyle w:val="LOnormal"/>
+        <w:tabs>
+          <w:tab w:val="clear" w:pos="720"/>
+          <w:tab w:val="left" w:pos="7938" w:leader="none"/>
+        </w:tabs>
+        <w:spacing w:lineRule="auto" w:line="240"/>
+        <w:rPr>
+          <w:rFonts w:ascii="Times New Roman" w:hAnsi="Times New Roman" w:eastAsia="Times New Roman" w:cs="Times New Roman"/>
+          <w:sz w:val="24"/>
+          <w:szCs w:val="24"/>
+        </w:rPr>
+      </w:pPr>
+      <w:r>
+        <w:rPr/>
+      </w:r>
+    </w:p>
+    <w:p>
+      <w:pPr>
+        <w:pStyle w:val="LOnormal"/>
+        <w:tabs>
+          <w:tab w:val="clear" w:pos="720"/>
+          <w:tab w:val="left" w:pos="7938" w:leader="none"/>
+        </w:tabs>
+        <w:spacing w:lineRule="auto" w:line="240"/>
+        <w:rPr>
+          <w:rFonts w:ascii="Times New Roman" w:hAnsi="Times New Roman" w:eastAsia="Times New Roman" w:cs="Times New Roman"/>
+          <w:sz w:val="24"/>
+          <w:szCs w:val="24"/>
+        </w:rPr>
+      </w:pPr>
+      <w:r>
+        <w:rPr/>
+      </w:r>
+    </w:p>
+    <w:p>
+      <w:pPr>
+        <w:pStyle w:val="LOnormal"/>
+        <w:tabs>
+          <w:tab w:val="clear" w:pos="720"/>
+          <w:tab w:val="left" w:pos="7938" w:leader="none"/>
+        </w:tabs>
+        <w:spacing w:lineRule="auto" w:line="240"/>
+        <w:rPr>
+          <w:rFonts w:ascii="Times New Roman" w:hAnsi="Times New Roman" w:eastAsia="Times New Roman" w:cs="Times New Roman"/>
+          <w:sz w:val="24"/>
+          <w:szCs w:val="24"/>
+        </w:rPr>
+      </w:pPr>
+      <w:r>
+        <w:rPr/>
+      </w:r>
+    </w:p>
+    <w:p>
+      <w:pPr>
+        <w:pStyle w:val="LOnormal"/>
+        <w:tabs>
+          <w:tab w:val="clear" w:pos="720"/>
+          <w:tab w:val="left" w:pos="7938" w:leader="none"/>
+        </w:tabs>
+        <w:spacing w:lineRule="auto" w:line="240"/>
+        <w:rPr>
+          <w:rFonts w:ascii="Times New Roman" w:hAnsi="Times New Roman" w:eastAsia="Times New Roman" w:cs="Times New Roman"/>
+          <w:sz w:val="24"/>
+          <w:szCs w:val="24"/>
+        </w:rPr>
+      </w:pPr>
+      <w:r>
+        <w:rPr/>
+      </w:r>
+    </w:p>
+    <w:p>
+      <w:pPr>
+        <w:pStyle w:val="LOnormal"/>
+        <w:tabs>
+          <w:tab w:val="clear" w:pos="720"/>
+          <w:tab w:val="left" w:pos="7938" w:leader="none"/>
+        </w:tabs>
+        <w:spacing w:lineRule="auto" w:line="240"/>
+        <w:rPr>
+          <w:rFonts w:ascii="Times New Roman" w:hAnsi="Times New Roman" w:eastAsia="Times New Roman" w:cs="Times New Roman"/>
+          <w:sz w:val="24"/>
+          <w:szCs w:val="24"/>
+        </w:rPr>
+      </w:pPr>
+      <w:r>
+        <w:rPr/>
+      </w:r>
+    </w:p>
+    <w:p>
+      <w:pPr>
+        <w:pStyle w:val="LOnormal"/>
+        <w:tabs>
+          <w:tab w:val="clear" w:pos="720"/>
+          <w:tab w:val="left" w:pos="7938" w:leader="none"/>
+        </w:tabs>
+        <w:spacing w:lineRule="auto" w:line="240"/>
+        <w:rPr>
+          <w:rFonts w:ascii="Times New Roman" w:hAnsi="Times New Roman" w:eastAsia="Times New Roman" w:cs="Times New Roman"/>
+          <w:sz w:val="24"/>
+          <w:szCs w:val="24"/>
+        </w:rPr>
+      </w:pPr>
+      <w:r>
+        <w:rPr/>
+      </w:r>
+    </w:p>
+    <w:p>
+      <w:pPr>
+        <w:pStyle w:val="LOnormal"/>
+        <w:tabs>
+          <w:tab w:val="clear" w:pos="720"/>
+          <w:tab w:val="left" w:pos="7938" w:leader="none"/>
+        </w:tabs>
+        <w:spacing w:lineRule="auto" w:line="240"/>
+        <w:rPr>
+          <w:rFonts w:ascii="Times New Roman" w:hAnsi="Times New Roman" w:eastAsia="Times New Roman" w:cs="Times New Roman"/>
+          <w:sz w:val="24"/>
+          <w:szCs w:val="24"/>
+        </w:rPr>
+      </w:pPr>
+      <w:r>
+        <w:rPr/>
+      </w:r>
+    </w:p>
+    <w:p>
+      <w:pPr>
+        <w:pStyle w:val="LOnormal"/>
+        <w:tabs>
+          <w:tab w:val="clear" w:pos="720"/>
+          <w:tab w:val="left" w:pos="7938" w:leader="none"/>
+        </w:tabs>
+        <w:spacing w:lineRule="auto" w:line="240"/>
+        <w:rPr>
+          <w:rFonts w:ascii="Times New Roman" w:hAnsi="Times New Roman" w:eastAsia="Times New Roman" w:cs="Times New Roman"/>
+          <w:sz w:val="24"/>
+          <w:szCs w:val="24"/>
+        </w:rPr>
+      </w:pPr>
+      <w:r>
+        <w:rPr/>
+      </w:r>
+    </w:p>
+    <w:p>
+      <w:pPr>
+        <w:pStyle w:val="LOnormal"/>
+        <w:tabs>
+          <w:tab w:val="clear" w:pos="720"/>
+          <w:tab w:val="left" w:pos="7938" w:leader="none"/>
+        </w:tabs>
+        <w:spacing w:lineRule="auto" w:line="240"/>
+        <w:rPr>
+          <w:rFonts w:ascii="Times New Roman" w:hAnsi="Times New Roman" w:eastAsia="Times New Roman" w:cs="Times New Roman"/>
+          <w:sz w:val="24"/>
+          <w:szCs w:val="24"/>
+        </w:rPr>
+      </w:pPr>
+      <w:r>
+        <w:rPr>
+          <w:rFonts w:eastAsia="Times New Roman" w:cs="Times New Roman" w:ascii="Times New Roman" w:hAnsi="Times New Roman"/>
+          <w:sz w:val="24"/>
+          <w:szCs w:val="24"/>
+        </w:rPr>
+        <w:t>Notes:</w:t>
+      </w:r>
+    </w:p>
+    <w:p>
+      <w:pPr>
+        <w:pStyle w:val="LOnormal"/>
+        <w:tabs>
+          <w:tab w:val="clear" w:pos="720"/>
+          <w:tab w:val="left" w:pos="7938" w:leader="none"/>
+        </w:tabs>
+        <w:spacing w:lineRule="auto" w:line="240"/>
+        <w:rPr>
+          <w:rFonts w:ascii="Times New Roman" w:hAnsi="Times New Roman" w:eastAsia="Times New Roman" w:cs="Times New Roman"/>
+          <w:sz w:val="24"/>
+          <w:szCs w:val="24"/>
+        </w:rPr>
+      </w:pPr>
+      <w:r>
+        <w:rPr>
+          <w:rFonts w:eastAsia="Times New Roman" w:cs="Times New Roman" w:ascii="Times New Roman" w:hAnsi="Times New Roman"/>
+          <w:sz w:val="24"/>
+          <w:szCs w:val="24"/>
+        </w:rPr>
+        <w:t>github link</w:t>
+      </w:r>
+    </w:p>
+    <w:p>
+      <w:pPr>
+        <w:pStyle w:val="LOnormal"/>
+        <w:tabs>
+          <w:tab w:val="clear" w:pos="720"/>
+          <w:tab w:val="left" w:pos="7938" w:leader="none"/>
+        </w:tabs>
+        <w:spacing w:lineRule="auto" w:line="240"/>
+        <w:rPr>
+          <w:rFonts w:ascii="Times New Roman" w:hAnsi="Times New Roman" w:eastAsia="Times New Roman" w:cs="Times New Roman"/>
+          <w:sz w:val="24"/>
+          <w:szCs w:val="24"/>
+        </w:rPr>
+      </w:pPr>
+      <w:r>
+        <w:rPr>
+          <w:rFonts w:eastAsia="Times New Roman" w:cs="Times New Roman" w:ascii="Times New Roman" w:hAnsi="Times New Roman"/>
+          <w:sz w:val="24"/>
+          <w:szCs w:val="24"/>
+        </w:rPr>
+        <w:t>linkdin profile</w:t>
+      </w:r>
+    </w:p>
+    <w:p>
+      <w:pPr>
+        <w:pStyle w:val="LOnormal"/>
+        <w:tabs>
+          <w:tab w:val="clear" w:pos="720"/>
+          <w:tab w:val="left" w:pos="7938" w:leader="none"/>
+        </w:tabs>
+        <w:spacing w:lineRule="auto" w:line="240"/>
+        <w:rPr>
+          <w:rFonts w:ascii="Times New Roman" w:hAnsi="Times New Roman" w:eastAsia="Times New Roman" w:cs="Times New Roman"/>
+          <w:sz w:val="24"/>
+          <w:szCs w:val="24"/>
+        </w:rPr>
+      </w:pPr>
+      <w:r>
+        <w:rPr>
+          <w:rFonts w:eastAsia="Times New Roman" w:cs="Times New Roman" w:ascii="Times New Roman" w:hAnsi="Times New Roman"/>
+          <w:sz w:val="24"/>
+          <w:szCs w:val="24"/>
+        </w:rPr>
+        <w:t>website with projects ()</w:t>
+      </w:r>
+    </w:p>
+    <w:p>
+      <w:pPr>
+        <w:pStyle w:val="LOnormal"/>
+        <w:tabs>
+          <w:tab w:val="clear" w:pos="720"/>
+          <w:tab w:val="left" w:pos="7938" w:leader="none"/>
+        </w:tabs>
+        <w:spacing w:lineRule="auto" w:line="240"/>
+        <w:rPr>
+          <w:rFonts w:ascii="Times New Roman" w:hAnsi="Times New Roman" w:eastAsia="Times New Roman" w:cs="Times New Roman"/>
+          <w:sz w:val="24"/>
+          <w:szCs w:val="24"/>
+        </w:rPr>
+      </w:pPr>
+      <w:r>
+        <w:rPr/>
+      </w:r>
+    </w:p>
+    <w:p>
+      <w:pPr>
+        <w:pStyle w:val="LOnormal"/>
+        <w:tabs>
+          <w:tab w:val="clear" w:pos="720"/>
+          <w:tab w:val="left" w:pos="7938" w:leader="none"/>
+        </w:tabs>
+        <w:spacing w:lineRule="auto" w:line="240"/>
+        <w:rPr>
+          <w:rFonts w:ascii="Times New Roman" w:hAnsi="Times New Roman" w:eastAsia="Times New Roman" w:cs="Times New Roman"/>
+          <w:sz w:val="24"/>
+          <w:szCs w:val="24"/>
+        </w:rPr>
+      </w:pPr>
+      <w:r>
+        <w:rPr>
+          <w:rFonts w:eastAsia="Times New Roman" w:cs="Times New Roman" w:ascii="Times New Roman" w:hAnsi="Times New Roman"/>
+          <w:sz w:val="24"/>
+          <w:szCs w:val="24"/>
+        </w:rPr>
+        <w:t>add a summary after the contact passion</w:t>
+      </w:r>
+    </w:p>
+    <w:p>
+      <w:pPr>
+        <w:pStyle w:val="LOnormal"/>
+        <w:tabs>
+          <w:tab w:val="clear" w:pos="720"/>
+          <w:tab w:val="left" w:pos="7938" w:leader="none"/>
+        </w:tabs>
+        <w:spacing w:lineRule="auto" w:line="240"/>
+        <w:rPr>
+          <w:rFonts w:ascii="Times New Roman" w:hAnsi="Times New Roman" w:eastAsia="Times New Roman" w:cs="Times New Roman"/>
+          <w:sz w:val="24"/>
+          <w:szCs w:val="24"/>
+        </w:rPr>
+      </w:pPr>
+      <w:r>
+        <w:rPr>
+          <w:rFonts w:eastAsia="Times New Roman" w:cs="Times New Roman" w:ascii="Times New Roman" w:hAnsi="Times New Roman"/>
+          <w:sz w:val="24"/>
+          <w:szCs w:val="24"/>
+        </w:rPr>
+        <w:t>Move the technical section above (bellow sumamry)</w:t>
+      </w:r>
+    </w:p>
+    <w:p>
+      <w:pPr>
+        <w:pStyle w:val="LOnormal"/>
+        <w:tabs>
+          <w:tab w:val="clear" w:pos="720"/>
+          <w:tab w:val="left" w:pos="7938" w:leader="none"/>
+        </w:tabs>
+        <w:spacing w:lineRule="auto" w:line="240"/>
+        <w:rPr>
+          <w:rFonts w:ascii="Times New Roman" w:hAnsi="Times New Roman" w:eastAsia="Times New Roman" w:cs="Times New Roman"/>
+          <w:sz w:val="24"/>
+          <w:szCs w:val="24"/>
+        </w:rPr>
+      </w:pPr>
+      <w:r>
+        <w:rPr>
+          <w:rFonts w:eastAsia="Times New Roman" w:cs="Times New Roman" w:ascii="Times New Roman" w:hAnsi="Times New Roman"/>
+          <w:sz w:val="24"/>
+          <w:szCs w:val="24"/>
+        </w:rPr>
+        <w:t>remove the reference but keep it in the backpocket</w:t>
+      </w:r>
+    </w:p>
+    <w:p>
+      <w:pPr>
+        <w:pStyle w:val="LOnormal"/>
+        <w:tabs>
+          <w:tab w:val="clear" w:pos="720"/>
+          <w:tab w:val="left" w:pos="7938" w:leader="none"/>
+        </w:tabs>
+        <w:spacing w:lineRule="auto" w:line="240"/>
+        <w:rPr>
+          <w:rFonts w:ascii="Times New Roman" w:hAnsi="Times New Roman" w:eastAsia="Times New Roman" w:cs="Times New Roman"/>
+          <w:sz w:val="24"/>
+          <w:szCs w:val="24"/>
+        </w:rPr>
+      </w:pPr>
+      <w:r>
+        <w:rPr>
+          <w:rFonts w:eastAsia="Times New Roman" w:cs="Times New Roman" w:ascii="Times New Roman" w:hAnsi="Times New Roman"/>
+          <w:sz w:val="24"/>
+          <w:szCs w:val="24"/>
+        </w:rPr>
+        <w:t>include languages in skills( spoken languages)</w:t>
+      </w:r>
+    </w:p>
+    <w:p>
+      <w:pPr>
+        <w:pStyle w:val="LOnormal"/>
+        <w:tabs>
+          <w:tab w:val="clear" w:pos="720"/>
+          <w:tab w:val="left" w:pos="7938" w:leader="none"/>
+        </w:tabs>
+        <w:spacing w:lineRule="auto" w:line="240"/>
+        <w:rPr>
+          <w:rFonts w:ascii="Times New Roman" w:hAnsi="Times New Roman" w:eastAsia="Times New Roman" w:cs="Times New Roman"/>
+          <w:sz w:val="24"/>
+          <w:szCs w:val="24"/>
+        </w:rPr>
+      </w:pPr>
+      <w:r>
+        <w:rPr>
+          <w:rFonts w:eastAsia="Times New Roman" w:cs="Times New Roman" w:ascii="Times New Roman" w:hAnsi="Times New Roman"/>
+          <w:sz w:val="24"/>
+          <w:szCs w:val="24"/>
+        </w:rPr>
+        <w:t>resummarize the navy (use the top 2-3 experience) and show the length</w:t>
+      </w:r>
+    </w:p>
+    <w:p>
+      <w:pPr>
+        <w:pStyle w:val="LOnormal"/>
+        <w:tabs>
+          <w:tab w:val="clear" w:pos="720"/>
+          <w:tab w:val="left" w:pos="7938" w:leader="none"/>
+        </w:tabs>
+        <w:spacing w:lineRule="auto" w:line="240"/>
+        <w:rPr>
+          <w:rFonts w:ascii="Times New Roman" w:hAnsi="Times New Roman" w:eastAsia="Times New Roman" w:cs="Times New Roman"/>
+          <w:sz w:val="24"/>
+          <w:szCs w:val="24"/>
+        </w:rPr>
+      </w:pPr>
+      <w:r>
+        <w:rPr>
+          <w:rFonts w:eastAsia="Times New Roman" w:cs="Times New Roman" w:ascii="Times New Roman" w:hAnsi="Times New Roman"/>
+          <w:sz w:val="24"/>
+          <w:szCs w:val="24"/>
+        </w:rPr>
+        <w:t>keep the professional membership to yourself</w:t>
+      </w:r>
+    </w:p>
+    <w:p>
+      <w:pPr>
+        <w:pStyle w:val="LOnormal"/>
+        <w:tabs>
+          <w:tab w:val="clear" w:pos="720"/>
+          <w:tab w:val="left" w:pos="7938" w:leader="none"/>
+        </w:tabs>
+        <w:spacing w:lineRule="auto" w:line="240"/>
+        <w:rPr>
+          <w:rFonts w:ascii="Times New Roman" w:hAnsi="Times New Roman" w:eastAsia="Times New Roman" w:cs="Times New Roman"/>
+          <w:sz w:val="24"/>
+          <w:szCs w:val="24"/>
+        </w:rPr>
+      </w:pPr>
+      <w:r>
+        <w:rPr>
+          <w:rFonts w:eastAsia="Times New Roman" w:cs="Times New Roman" w:ascii="Times New Roman" w:hAnsi="Times New Roman"/>
+          <w:sz w:val="24"/>
+          <w:szCs w:val="24"/>
+        </w:rPr>
+        <w:t>what your past experience led you to the path you are now.</w:t>
+      </w:r>
+    </w:p>
+    <w:p>
+      <w:pPr>
+        <w:pStyle w:val="LOnormal"/>
+        <w:tabs>
+          <w:tab w:val="clear" w:pos="720"/>
+          <w:tab w:val="left" w:pos="7938" w:leader="none"/>
+        </w:tabs>
+        <w:spacing w:lineRule="auto" w:line="240"/>
+        <w:rPr>
+          <w:rFonts w:ascii="Times New Roman" w:hAnsi="Times New Roman" w:eastAsia="Times New Roman" w:cs="Times New Roman"/>
+          <w:sz w:val="24"/>
+          <w:szCs w:val="24"/>
+        </w:rPr>
+      </w:pPr>
+      <w:r>
+        <w:rPr/>
+      </w:r>
+    </w:p>
+    <w:p>
+      <w:pPr>
+        <w:pStyle w:val="LOnormal"/>
+        <w:tabs>
+          <w:tab w:val="clear" w:pos="720"/>
+          <w:tab w:val="left" w:pos="7938" w:leader="none"/>
+        </w:tabs>
+        <w:spacing w:lineRule="auto" w:line="240"/>
+        <w:rPr>
+          <w:rFonts w:ascii="Times New Roman" w:hAnsi="Times New Roman" w:eastAsia="Times New Roman" w:cs="Times New Roman"/>
+          <w:sz w:val="24"/>
+          <w:szCs w:val="24"/>
+        </w:rPr>
+      </w:pPr>
+      <w:r>
+        <w:rPr>
+          <w:rFonts w:eastAsia="Times New Roman" w:cs="Times New Roman" w:ascii="Times New Roman" w:hAnsi="Times New Roman"/>
+          <w:sz w:val="24"/>
+          <w:szCs w:val="24"/>
+        </w:rPr>
+        <w:t xml:space="preserve">Summary learned to automate with python </w:t>
       </w:r>
     </w:p>
     <w:sectPr>
-      <w:footerReference w:type="default" r:id="rId2"/>
+      <w:footerReference w:type="default" r:id="rId3"/>
       <w:type w:val="nextPage"/>
       <w:pgSz w:w="12240" w:h="15840"/>
       <w:pgMar w:left="1440" w:right="1440" w:header="0" w:top="1440" w:footer="720" w:bottom="1440" w:gutter="0"/>
@@ -1648,7 +2209,7 @@
     </w:r>
     <w:r>
       <w:rPr/>
-      <w:t>2</w:t>
+      <w:t>3</w:t>
     </w:r>
     <w:r>
       <w:rPr/>
@@ -2339,6 +2900,14 @@
       <w:color w:val="666666"/>
       <w:sz w:val="22"/>
       <w:szCs w:val="22"/>
+    </w:rPr>
+  </w:style>
+  <w:style w:type="character" w:styleId="InternetLink">
+    <w:name w:val="Hyperlink"/>
+    <w:rPr>
+      <w:color w:val="000080"/>
+      <w:u w:val="single"/>
+      <w:lang w:val="zxx" w:eastAsia="zxx" w:bidi="zxx"/>
     </w:rPr>
   </w:style>
   <w:style w:type="paragraph" w:styleId="Heading">

</xml_diff>